<commit_message>
scope and feature edit 2
</commit_message>
<xml_diff>
--- a/Documents/Project Scope and Key Features.docx
+++ b/Documents/Project Scope and Key Features.docx
@@ -101,48 +101,28 @@
       <w:pPr>
         <w:rPr>
           <w:b/>
-        </w:rPr>
-      </w:pPr>
-      <w:r>
-        <w:rPr>
-          <w:b/>
-        </w:rPr>
-        <w:t>KEY FEATURES OF E KRISHI WEBAPP</w:t>
-      </w:r>
-    </w:p>
-    <w:p>
-      <w:pPr>
-        <w:rPr>
-          <w:b/>
-        </w:rPr>
-      </w:pPr>
-      <w:r>
-        <w:rPr>
-          <w:b/>
-        </w:rPr>
-        <w:t xml:space="preserve"> </w:t>
-      </w:r>
-    </w:p>
-    <w:p>
-      <w:pPr>
+          <w:bCs/>
+          <w:sz w:val="24"/>
+          <w:szCs w:val="24"/>
+        </w:rPr>
+      </w:pPr>
+      <w:r>
         <w:rPr>
           <w:b/>
           <w:bCs/>
-        </w:rPr>
-      </w:pPr>
+          <w:sz w:val="24"/>
+          <w:szCs w:val="24"/>
+        </w:rPr>
+        <w:t>S</w:t>
+      </w:r>
       <w:r>
         <w:rPr>
           <w:b/>
           <w:bCs/>
-        </w:rPr>
-        <w:t>Scope:</w:t>
-      </w:r>
-      <w:r>
-        <w:rPr>
-          <w:b/>
-          <w:bCs/>
-        </w:rPr>
-        <w:t xml:space="preserve"> </w:t>
+          <w:sz w:val="24"/>
+          <w:szCs w:val="24"/>
+        </w:rPr>
+        <w:t>COPE:</w:t>
       </w:r>
     </w:p>
     <w:p>
@@ -221,13 +201,30 @@
     </w:p>
     <w:p>
       <w:pPr>
-        <w:tabs>
-          <w:tab w:val="left" w:pos="3317"/>
-        </w:tabs>
-      </w:pPr>
-      <w:r>
-        <w:t xml:space="preserve">Features: </w:t>
-      </w:r>
+        <w:rPr>
+          <w:b/>
+        </w:rPr>
+      </w:pPr>
+      <w:r>
+        <w:rPr>
+          <w:b/>
+        </w:rPr>
+        <w:t xml:space="preserve">KEY FEATURES OF E KRISHI </w:t>
+      </w:r>
+      <w:proofErr w:type="gramStart"/>
+      <w:r>
+        <w:rPr>
+          <w:b/>
+        </w:rPr>
+        <w:t>WEBAPP</w:t>
+      </w:r>
+      <w:r>
+        <w:rPr>
+          <w:b/>
+        </w:rPr>
+        <w:t xml:space="preserve"> :</w:t>
+      </w:r>
+      <w:proofErr w:type="gramEnd"/>
     </w:p>
     <w:p>
       <w:pPr>
@@ -271,10 +268,7 @@
         <w:spacing w:after="0"/>
       </w:pPr>
       <w:r>
-        <w:t xml:space="preserve">User can </w:t>
-      </w:r>
-      <w:r>
-        <w:t>manage order which include plac</w:t>
+        <w:t>User can manage order which include plac</w:t>
       </w:r>
       <w:r>
         <w:t xml:space="preserve">ing </w:t>
@@ -601,83 +595,83 @@
         <w:rPr>
           <w:b/>
         </w:rPr>
+        <w:t xml:space="preserve">  User-</w:t>
+      </w:r>
+      <w:r>
+        <w:t xml:space="preserve"> (profile </w:t>
+      </w:r>
+      <w:proofErr w:type="gramStart"/>
+      <w:r>
+        <w:t xml:space="preserve">page)  </w:t>
+      </w:r>
+      <w:r>
+        <w:rPr>
+          <w:color w:val="FF0000"/>
+        </w:rPr>
+        <w:t xml:space="preserve"> </w:t>
+      </w:r>
+      <w:proofErr w:type="gramEnd"/>
+      <w:r>
+        <w:rPr>
+          <w:color w:val="FF0000"/>
+        </w:rPr>
+        <w:t xml:space="preserve">       </w:t>
+      </w:r>
+      <w:r>
+        <w:rPr>
+          <w:color w:val="FF0000"/>
+        </w:rPr>
+        <w:tab/>
+      </w:r>
+      <w:r>
+        <w:rPr>
+          <w:color w:val="FF0000"/>
+        </w:rPr>
+        <w:tab/>
+      </w:r>
+      <w:r>
+        <w:rPr>
+          <w:color w:val="FF0000"/>
+        </w:rPr>
+        <w:t xml:space="preserve">        </w:t>
+      </w:r>
+      <w:r>
+        <w:rPr>
+          <w:color w:val="FF0000"/>
+        </w:rPr>
+        <w:t>-  home page</w:t>
+      </w:r>
+      <w:r>
+        <w:rPr>
+          <w:color w:val="00B050"/>
+        </w:rPr>
+        <w:t>🡪</w:t>
+      </w:r>
+    </w:p>
+    <w:p>
+      <w:pPr>
+        <w:rPr>
+          <w:color w:val="00B050"/>
+        </w:rPr>
+      </w:pPr>
+      <w:r>
+        <w:rPr>
+          <w:color w:val="00B050"/>
+        </w:rPr>
+        <w:t xml:space="preserve">                                                                                 -Login/customer/vendor</w:t>
+      </w:r>
+    </w:p>
+    <w:p>
+      <w:pPr>
+        <w:rPr>
+          <w:color w:val="00B050"/>
+        </w:rPr>
+      </w:pPr>
+      <w:r>
+        <w:rPr>
+          <w:color w:val="00B050"/>
+        </w:rPr>
         <w:lastRenderedPageBreak/>
-        <w:t xml:space="preserve">  User-</w:t>
-      </w:r>
-      <w:r>
-        <w:t xml:space="preserve"> (profile </w:t>
-      </w:r>
-      <w:proofErr w:type="gramStart"/>
-      <w:r>
-        <w:t xml:space="preserve">page)  </w:t>
-      </w:r>
-      <w:r>
-        <w:rPr>
-          <w:color w:val="FF0000"/>
-        </w:rPr>
-        <w:t xml:space="preserve"> </w:t>
-      </w:r>
-      <w:proofErr w:type="gramEnd"/>
-      <w:r>
-        <w:rPr>
-          <w:color w:val="FF0000"/>
-        </w:rPr>
-        <w:t xml:space="preserve">       </w:t>
-      </w:r>
-      <w:r>
-        <w:rPr>
-          <w:color w:val="FF0000"/>
-        </w:rPr>
-        <w:tab/>
-      </w:r>
-      <w:r>
-        <w:rPr>
-          <w:color w:val="FF0000"/>
-        </w:rPr>
-        <w:tab/>
-      </w:r>
-      <w:r>
-        <w:rPr>
-          <w:color w:val="FF0000"/>
-        </w:rPr>
-        <w:t xml:space="preserve">        </w:t>
-      </w:r>
-      <w:r>
-        <w:rPr>
-          <w:color w:val="FF0000"/>
-        </w:rPr>
-        <w:t>-  home page</w:t>
-      </w:r>
-      <w:r>
-        <w:rPr>
-          <w:color w:val="00B050"/>
-        </w:rPr>
-        <w:t>🡪</w:t>
-      </w:r>
-    </w:p>
-    <w:p>
-      <w:pPr>
-        <w:rPr>
-          <w:color w:val="00B050"/>
-        </w:rPr>
-      </w:pPr>
-      <w:r>
-        <w:rPr>
-          <w:color w:val="00B050"/>
-        </w:rPr>
-        <w:t xml:space="preserve">                                                                                 -Login/customer/vendor</w:t>
-      </w:r>
-    </w:p>
-    <w:p>
-      <w:pPr>
-        <w:rPr>
-          <w:color w:val="00B050"/>
-        </w:rPr>
-      </w:pPr>
-      <w:r>
-        <w:rPr>
-          <w:color w:val="00B050"/>
-        </w:rPr>
         <w:t xml:space="preserve">                                                                                 -Signup /customer/vendor</w:t>
       </w:r>
     </w:p>
@@ -1132,6 +1126,7 @@
         <w:rPr>
           <w:b/>
         </w:rPr>
+        <w:lastRenderedPageBreak/>
         <w:t xml:space="preserve">                        </w:t>
       </w:r>
       <w:r>
@@ -1542,6 +1537,7 @@
           <w:sz w:val="24"/>
           <w:szCs w:val="24"/>
         </w:rPr>
+        <w:lastRenderedPageBreak/>
         <w:t xml:space="preserve">                        Authenticate equipment </w:t>
       </w:r>
     </w:p>
@@ -3291,6 +3287,7 @@
   <w:style w:type="character" w:default="1" w:styleId="DefaultParagraphFont">
     <w:name w:val="Default Paragraph Font"/>
     <w:uiPriority w:val="1"/>
+    <w:semiHidden/>
     <w:unhideWhenUsed/>
   </w:style>
   <w:style w:type="table" w:default="1" w:styleId="TableNormal">

</xml_diff>